<commit_message>
Added S.D. and C.D.
</commit_message>
<xml_diff>
--- a/Labwork4/Use Cases & Diagrams.docx
+++ b/Labwork4/Use Cases & Diagrams.docx
@@ -342,7 +342,6 @@
           <w:b/>
           <w:sz w:val="32"/>
           <w:szCs w:val="28"/>
-          <w:lang w:val="ru-RU"/>
         </w:rPr>
       </w:pPr>
       <w:r>
@@ -351,29 +350,33 @@
           <w:b/>
           <w:sz w:val="32"/>
           <w:szCs w:val="28"/>
-          <w:lang w:val="ru-RU"/>
         </w:rPr>
         <w:lastRenderedPageBreak/>
-        <w:t>Диаграмма классов</w:t>
-      </w:r>
-    </w:p>
-    <w:p>
-      <w:pPr>
-        <w:rPr>
-          <w:rFonts w:ascii="Times New Roman" w:hAnsi="Times New Roman" w:cs="Times New Roman"/>
-          <w:sz w:val="28"/>
-          <w:szCs w:val="28"/>
-        </w:rPr>
-      </w:pPr>
-      <w:r>
-        <w:rPr>
+        <w:t>Sequence Diagram</w:t>
+      </w:r>
+    </w:p>
+    <w:p>
+      <w:pPr>
+        <w:jc w:val="center"/>
+        <w:rPr>
+          <w:rFonts w:ascii="Times New Roman" w:hAnsi="Times New Roman" w:cs="Times New Roman"/>
+          <w:sz w:val="28"/>
+          <w:szCs w:val="28"/>
+        </w:rPr>
+      </w:pPr>
+      <w:r>
+        <w:rPr>
+          <w:rFonts w:ascii="Times New Roman" w:hAnsi="Times New Roman" w:cs="Times New Roman"/>
+          <w:b/>
           <w:noProof/>
+          <w:sz w:val="32"/>
+          <w:szCs w:val="28"/>
         </w:rPr>
         <w:drawing>
-          <wp:inline distT="0" distB="0" distL="0" distR="0" wp14:anchorId="77603FB9" wp14:editId="42799404">
-            <wp:extent cx="5940425" cy="3886200"/>
-            <wp:effectExtent l="0" t="0" r="3175" b="0"/>
-            <wp:docPr id="7" name="Рисунок 7"/>
+          <wp:inline distT="0" distB="0" distL="0" distR="0" wp14:anchorId="4391568B" wp14:editId="39B1E8AA">
+            <wp:extent cx="5689600" cy="3464820"/>
+            <wp:effectExtent l="0" t="0" r="6350" b="2540"/>
+            <wp:docPr id="4" name="Рисунок 4"/>
             <wp:cNvGraphicFramePr>
               <a:graphicFrameLocks xmlns:a="http://schemas.openxmlformats.org/drawingml/2006/main" noChangeAspect="1"/>
             </wp:cNvGraphicFramePr>
@@ -381,23 +384,36 @@
               <a:graphicData uri="http://schemas.openxmlformats.org/drawingml/2006/picture">
                 <pic:pic xmlns:pic="http://schemas.openxmlformats.org/drawingml/2006/picture">
                   <pic:nvPicPr>
-                    <pic:cNvPr id="1" name=""/>
-                    <pic:cNvPicPr/>
+                    <pic:cNvPr id="0" name="Picture 1"/>
+                    <pic:cNvPicPr>
+                      <a:picLocks noChangeAspect="1" noChangeArrowheads="1"/>
+                    </pic:cNvPicPr>
                   </pic:nvPicPr>
                   <pic:blipFill>
-                    <a:blip r:embed="rId9"/>
+                    <a:blip r:embed="rId9">
+                      <a:extLst>
+                        <a:ext uri="{28A0092B-C50C-407E-A947-70E740481C1C}">
+                          <a14:useLocalDpi xmlns:a14="http://schemas.microsoft.com/office/drawing/2010/main" val="0"/>
+                        </a:ext>
+                      </a:extLst>
+                    </a:blip>
+                    <a:srcRect/>
                     <a:stretch>
                       <a:fillRect/>
                     </a:stretch>
                   </pic:blipFill>
-                  <pic:spPr>
+                  <pic:spPr bwMode="auto">
                     <a:xfrm>
                       <a:off x="0" y="0"/>
-                      <a:ext cx="5940425" cy="3886200"/>
+                      <a:ext cx="5694770" cy="3467968"/>
                     </a:xfrm>
                     <a:prstGeom prst="rect">
                       <a:avLst/>
                     </a:prstGeom>
+                    <a:noFill/>
+                    <a:ln>
+                      <a:noFill/>
+                    </a:ln>
                   </pic:spPr>
                 </pic:pic>
               </a:graphicData>
@@ -411,30 +427,8 @@
         <w:jc w:val="center"/>
         <w:rPr>
           <w:rFonts w:ascii="Times New Roman" w:hAnsi="Times New Roman" w:cs="Times New Roman"/>
-          <w:b/>
-          <w:sz w:val="32"/>
-          <w:szCs w:val="28"/>
-          <w:lang w:val="ru-RU"/>
-        </w:rPr>
-      </w:pPr>
-      <w:r>
-        <w:rPr>
-          <w:rFonts w:ascii="Times New Roman" w:hAnsi="Times New Roman" w:cs="Times New Roman"/>
-          <w:b/>
-          <w:sz w:val="32"/>
-          <w:szCs w:val="28"/>
-          <w:lang w:val="ru-RU"/>
-        </w:rPr>
-        <w:t>Диаграмма компонент</w:t>
-      </w:r>
-    </w:p>
-    <w:p>
-      <w:pPr>
-        <w:rPr>
-          <w:rFonts w:ascii="Times New Roman" w:hAnsi="Times New Roman" w:cs="Times New Roman"/>
-          <w:sz w:val="28"/>
-          <w:szCs w:val="28"/>
-          <w:lang w:val="ru-RU"/>
+          <w:sz w:val="28"/>
+          <w:szCs w:val="28"/>
         </w:rPr>
       </w:pPr>
       <w:r>
@@ -442,10 +436,10 @@
           <w:noProof/>
         </w:rPr>
         <w:drawing>
-          <wp:inline distT="0" distB="0" distL="0" distR="0" wp14:anchorId="56A7D01B" wp14:editId="28D47C80">
-            <wp:extent cx="5943600" cy="3359785"/>
-            <wp:effectExtent l="0" t="0" r="0" b="0"/>
-            <wp:docPr id="8" name="Рисунок 8"/>
+          <wp:inline distT="0" distB="0" distL="0" distR="0" wp14:anchorId="1FEE3514" wp14:editId="2F71A760">
+            <wp:extent cx="5715000" cy="4239845"/>
+            <wp:effectExtent l="0" t="0" r="0" b="8890"/>
+            <wp:docPr id="5" name="Рисунок 5"/>
             <wp:cNvGraphicFramePr>
               <a:graphicFrameLocks xmlns:a="http://schemas.openxmlformats.org/drawingml/2006/main" noChangeAspect="1"/>
             </wp:cNvGraphicFramePr>
@@ -465,7 +459,7 @@
                   <pic:spPr>
                     <a:xfrm>
                       <a:off x="0" y="0"/>
-                      <a:ext cx="5943600" cy="3359785"/>
+                      <a:ext cx="5719555" cy="4243224"/>
                     </a:xfrm>
                     <a:prstGeom prst="rect">
                       <a:avLst/>
@@ -480,42 +474,7 @@
     </w:p>
     <w:p>
       <w:pPr>
-        <w:rPr>
-          <w:rFonts w:ascii="Times New Roman" w:hAnsi="Times New Roman" w:cs="Times New Roman"/>
-          <w:sz w:val="28"/>
-          <w:szCs w:val="28"/>
-          <w:lang w:val="ru-RU"/>
-        </w:rPr>
-      </w:pPr>
-      <w:r>
-        <w:rPr>
-          <w:rFonts w:ascii="Times New Roman" w:hAnsi="Times New Roman" w:cs="Times New Roman"/>
-          <w:sz w:val="28"/>
-          <w:szCs w:val="28"/>
-          <w:lang w:val="ru-RU"/>
-        </w:rPr>
-        <w:lastRenderedPageBreak/>
-        <w:t>Примечание. В диаграмме компонент используются следующие обозначения:</w:t>
-      </w:r>
-    </w:p>
-    <w:p>
-      <w:pPr>
-        <w:rPr>
-          <w:rFonts w:ascii="Times New Roman" w:hAnsi="Times New Roman" w:cs="Times New Roman"/>
-          <w:sz w:val="28"/>
-          <w:szCs w:val="28"/>
-          <w:lang w:val="ru-RU"/>
-        </w:rPr>
-        <w:sectPr>
-          <w:pgSz w:w="12240" w:h="15840"/>
-          <w:pgMar w:top="1440" w:right="1440" w:bottom="1440" w:left="1440" w:header="708" w:footer="708" w:gutter="0"/>
-          <w:cols w:space="708"/>
-          <w:docGrid w:linePitch="360"/>
-        </w:sectPr>
-      </w:pPr>
-    </w:p>
-    <w:p>
-      <w:pPr>
+        <w:jc w:val="center"/>
         <w:rPr>
           <w:rFonts w:ascii="Times New Roman" w:hAnsi="Times New Roman" w:cs="Times New Roman"/>
           <w:sz w:val="28"/>
@@ -529,10 +488,10 @@
         </w:rPr>
         <w:lastRenderedPageBreak/>
         <w:drawing>
-          <wp:inline distT="0" distB="0" distL="0" distR="0" wp14:anchorId="77AB8D45" wp14:editId="39B3B3E6">
-            <wp:extent cx="2781300" cy="419100"/>
+          <wp:inline distT="0" distB="0" distL="0" distR="0" wp14:anchorId="01C8519B" wp14:editId="25220507">
+            <wp:extent cx="5943600" cy="3964305"/>
             <wp:effectExtent l="0" t="0" r="0" b="0"/>
-            <wp:docPr id="9" name="Рисунок 9"/>
+            <wp:docPr id="14" name="Рисунок 14"/>
             <wp:cNvGraphicFramePr>
               <a:graphicFrameLocks xmlns:a="http://schemas.openxmlformats.org/drawingml/2006/main" noChangeAspect="1"/>
             </wp:cNvGraphicFramePr>
@@ -552,7 +511,7 @@
                   <pic:spPr>
                     <a:xfrm>
                       <a:off x="0" y="0"/>
-                      <a:ext cx="2781300" cy="419100"/>
+                      <a:ext cx="5943600" cy="3964305"/>
                     </a:xfrm>
                     <a:prstGeom prst="rect">
                       <a:avLst/>
@@ -567,6 +526,8 @@
     </w:p>
     <w:p>
       <w:pPr>
+        <w:ind w:firstLine="426"/>
+        <w:jc w:val="center"/>
         <w:rPr>
           <w:rFonts w:ascii="Times New Roman" w:hAnsi="Times New Roman" w:cs="Times New Roman"/>
           <w:sz w:val="28"/>
@@ -579,10 +540,10 @@
           <w:noProof/>
         </w:rPr>
         <w:drawing>
-          <wp:inline distT="0" distB="0" distL="0" distR="0" wp14:anchorId="1C8CB94D" wp14:editId="12F1F8D9">
-            <wp:extent cx="2752725" cy="419100"/>
-            <wp:effectExtent l="0" t="0" r="9525" b="0"/>
-            <wp:docPr id="10" name="Рисунок 10"/>
+          <wp:inline distT="0" distB="0" distL="0" distR="0" wp14:anchorId="37D8ECC3" wp14:editId="45515E58">
+            <wp:extent cx="5943600" cy="3997960"/>
+            <wp:effectExtent l="0" t="0" r="0" b="2540"/>
+            <wp:docPr id="15" name="Рисунок 15"/>
             <wp:cNvGraphicFramePr>
               <a:graphicFrameLocks xmlns:a="http://schemas.openxmlformats.org/drawingml/2006/main" noChangeAspect="1"/>
             </wp:cNvGraphicFramePr>
@@ -602,7 +563,7 @@
                   <pic:spPr>
                     <a:xfrm>
                       <a:off x="0" y="0"/>
-                      <a:ext cx="2752725" cy="419100"/>
+                      <a:ext cx="5943600" cy="3997960"/>
                     </a:xfrm>
                     <a:prstGeom prst="rect">
                       <a:avLst/>
@@ -617,6 +578,46 @@
     </w:p>
     <w:p>
       <w:pPr>
+        <w:jc w:val="center"/>
+        <w:rPr>
+          <w:rFonts w:ascii="Times New Roman" w:hAnsi="Times New Roman" w:cs="Times New Roman"/>
+          <w:b/>
+          <w:sz w:val="32"/>
+          <w:szCs w:val="28"/>
+        </w:rPr>
+      </w:pPr>
+      <w:r>
+        <w:rPr>
+          <w:rFonts w:ascii="Times New Roman" w:hAnsi="Times New Roman" w:cs="Times New Roman"/>
+          <w:b/>
+          <w:sz w:val="32"/>
+          <w:szCs w:val="28"/>
+        </w:rPr>
+        <w:lastRenderedPageBreak/>
+        <w:t>Communication diagram</w:t>
+      </w:r>
+    </w:p>
+    <w:p>
+      <w:pPr>
+        <w:rPr>
+          <w:rFonts w:ascii="Times New Roman" w:hAnsi="Times New Roman" w:cs="Times New Roman"/>
+          <w:sz w:val="28"/>
+          <w:szCs w:val="28"/>
+          <w:lang w:val="ru-RU"/>
+        </w:rPr>
+      </w:pPr>
+      <w:r>
+        <w:rPr>
+          <w:rFonts w:ascii="Times New Roman" w:hAnsi="Times New Roman" w:cs="Times New Roman"/>
+          <w:sz w:val="28"/>
+          <w:szCs w:val="28"/>
+          <w:lang w:val="ru-RU"/>
+        </w:rPr>
+        <w:t>Регистрация пользователя:</w:t>
+      </w:r>
+    </w:p>
+    <w:p>
+      <w:pPr>
         <w:rPr>
           <w:rFonts w:ascii="Times New Roman" w:hAnsi="Times New Roman" w:cs="Times New Roman"/>
           <w:sz w:val="28"/>
@@ -628,12 +629,11 @@
         <w:rPr>
           <w:noProof/>
         </w:rPr>
-        <w:lastRenderedPageBreak/>
         <w:drawing>
-          <wp:inline distT="0" distB="0" distL="0" distR="0" wp14:anchorId="194E0399" wp14:editId="14613F89">
-            <wp:extent cx="2733675" cy="428625"/>
-            <wp:effectExtent l="0" t="0" r="9525" b="9525"/>
-            <wp:docPr id="11" name="Рисунок 11"/>
+          <wp:inline distT="0" distB="0" distL="0" distR="0" wp14:anchorId="23B9F3BC" wp14:editId="3AFC334E">
+            <wp:extent cx="5943600" cy="2517140"/>
+            <wp:effectExtent l="0" t="0" r="0" b="0"/>
+            <wp:docPr id="16" name="Рисунок 16"/>
             <wp:cNvGraphicFramePr>
               <a:graphicFrameLocks xmlns:a="http://schemas.openxmlformats.org/drawingml/2006/main" noChangeAspect="1"/>
             </wp:cNvGraphicFramePr>
@@ -653,7 +653,7 @@
                   <pic:spPr>
                     <a:xfrm>
                       <a:off x="0" y="0"/>
-                      <a:ext cx="2733675" cy="428625"/>
+                      <a:ext cx="5943600" cy="2517140"/>
                     </a:xfrm>
                     <a:prstGeom prst="rect">
                       <a:avLst/>
@@ -675,15 +675,58 @@
           <w:lang w:val="ru-RU"/>
         </w:rPr>
       </w:pPr>
+    </w:p>
+    <w:p>
+      <w:pPr>
+        <w:rPr>
+          <w:rFonts w:ascii="Times New Roman" w:hAnsi="Times New Roman" w:cs="Times New Roman"/>
+          <w:sz w:val="28"/>
+          <w:szCs w:val="28"/>
+          <w:lang w:val="ru-RU"/>
+        </w:rPr>
+      </w:pPr>
+      <w:bookmarkStart w:id="0" w:name="_GoBack"/>
+      <w:bookmarkEnd w:id="0"/>
+    </w:p>
+    <w:p>
+      <w:pPr>
+        <w:jc w:val="center"/>
+        <w:rPr>
+          <w:rFonts w:ascii="Times New Roman" w:hAnsi="Times New Roman" w:cs="Times New Roman"/>
+          <w:b/>
+          <w:sz w:val="32"/>
+          <w:szCs w:val="28"/>
+          <w:lang w:val="ru-RU"/>
+        </w:rPr>
+      </w:pPr>
+      <w:r>
+        <w:rPr>
+          <w:rFonts w:ascii="Times New Roman" w:hAnsi="Times New Roman" w:cs="Times New Roman"/>
+          <w:b/>
+          <w:sz w:val="32"/>
+          <w:szCs w:val="28"/>
+          <w:lang w:val="ru-RU"/>
+        </w:rPr>
+        <w:t>Диаграмма классов</w:t>
+      </w:r>
+    </w:p>
+    <w:p>
+      <w:pPr>
+        <w:rPr>
+          <w:rFonts w:ascii="Times New Roman" w:hAnsi="Times New Roman" w:cs="Times New Roman"/>
+          <w:sz w:val="28"/>
+          <w:szCs w:val="28"/>
+        </w:rPr>
+      </w:pPr>
       <w:r>
         <w:rPr>
           <w:noProof/>
         </w:rPr>
         <w:drawing>
-          <wp:inline distT="0" distB="0" distL="0" distR="0" wp14:anchorId="067E9E56" wp14:editId="1AF1D3A2">
-            <wp:extent cx="2790825" cy="428625"/>
-            <wp:effectExtent l="0" t="0" r="9525" b="9525"/>
-            <wp:docPr id="12" name="Рисунок 12"/>
+          <wp:inline distT="0" distB="0" distL="0" distR="0" wp14:anchorId="77603FB9" wp14:editId="42799404">
+            <wp:extent cx="5940425" cy="3886200"/>
+            <wp:effectExtent l="0" t="0" r="3175" b="0"/>
+            <wp:docPr id="7" name="Рисунок 7"/>
             <wp:cNvGraphicFramePr>
               <a:graphicFrameLocks xmlns:a="http://schemas.openxmlformats.org/drawingml/2006/main" noChangeAspect="1"/>
             </wp:cNvGraphicFramePr>
@@ -703,6 +746,316 @@
                   <pic:spPr>
                     <a:xfrm>
                       <a:off x="0" y="0"/>
+                      <a:ext cx="5940425" cy="3886200"/>
+                    </a:xfrm>
+                    <a:prstGeom prst="rect">
+                      <a:avLst/>
+                    </a:prstGeom>
+                  </pic:spPr>
+                </pic:pic>
+              </a:graphicData>
+            </a:graphic>
+          </wp:inline>
+        </w:drawing>
+      </w:r>
+    </w:p>
+    <w:p>
+      <w:pPr>
+        <w:jc w:val="center"/>
+        <w:rPr>
+          <w:rFonts w:ascii="Times New Roman" w:hAnsi="Times New Roman" w:cs="Times New Roman"/>
+          <w:b/>
+          <w:sz w:val="32"/>
+          <w:szCs w:val="28"/>
+          <w:lang w:val="ru-RU"/>
+        </w:rPr>
+      </w:pPr>
+      <w:r>
+        <w:rPr>
+          <w:rFonts w:ascii="Times New Roman" w:hAnsi="Times New Roman" w:cs="Times New Roman"/>
+          <w:b/>
+          <w:sz w:val="32"/>
+          <w:szCs w:val="28"/>
+          <w:lang w:val="ru-RU"/>
+        </w:rPr>
+        <w:lastRenderedPageBreak/>
+        <w:t>Диаграмма компонент</w:t>
+      </w:r>
+    </w:p>
+    <w:p>
+      <w:pPr>
+        <w:rPr>
+          <w:rFonts w:ascii="Times New Roman" w:hAnsi="Times New Roman" w:cs="Times New Roman"/>
+          <w:sz w:val="28"/>
+          <w:szCs w:val="28"/>
+          <w:lang w:val="ru-RU"/>
+        </w:rPr>
+      </w:pPr>
+      <w:r>
+        <w:rPr>
+          <w:noProof/>
+        </w:rPr>
+        <w:drawing>
+          <wp:inline distT="0" distB="0" distL="0" distR="0" wp14:anchorId="56A7D01B" wp14:editId="28D47C80">
+            <wp:extent cx="5943600" cy="3359785"/>
+            <wp:effectExtent l="0" t="0" r="0" b="0"/>
+            <wp:docPr id="8" name="Рисунок 8"/>
+            <wp:cNvGraphicFramePr>
+              <a:graphicFrameLocks xmlns:a="http://schemas.openxmlformats.org/drawingml/2006/main" noChangeAspect="1"/>
+            </wp:cNvGraphicFramePr>
+            <a:graphic xmlns:a="http://schemas.openxmlformats.org/drawingml/2006/main">
+              <a:graphicData uri="http://schemas.openxmlformats.org/drawingml/2006/picture">
+                <pic:pic xmlns:pic="http://schemas.openxmlformats.org/drawingml/2006/picture">
+                  <pic:nvPicPr>
+                    <pic:cNvPr id="1" name=""/>
+                    <pic:cNvPicPr/>
+                  </pic:nvPicPr>
+                  <pic:blipFill>
+                    <a:blip r:embed="rId15"/>
+                    <a:stretch>
+                      <a:fillRect/>
+                    </a:stretch>
+                  </pic:blipFill>
+                  <pic:spPr>
+                    <a:xfrm>
+                      <a:off x="0" y="0"/>
+                      <a:ext cx="5943600" cy="3359785"/>
+                    </a:xfrm>
+                    <a:prstGeom prst="rect">
+                      <a:avLst/>
+                    </a:prstGeom>
+                  </pic:spPr>
+                </pic:pic>
+              </a:graphicData>
+            </a:graphic>
+          </wp:inline>
+        </w:drawing>
+      </w:r>
+    </w:p>
+    <w:p>
+      <w:pPr>
+        <w:rPr>
+          <w:rFonts w:ascii="Times New Roman" w:hAnsi="Times New Roman" w:cs="Times New Roman"/>
+          <w:sz w:val="28"/>
+          <w:szCs w:val="28"/>
+          <w:lang w:val="ru-RU"/>
+        </w:rPr>
+      </w:pPr>
+      <w:r>
+        <w:rPr>
+          <w:rFonts w:ascii="Times New Roman" w:hAnsi="Times New Roman" w:cs="Times New Roman"/>
+          <w:sz w:val="28"/>
+          <w:szCs w:val="28"/>
+          <w:lang w:val="ru-RU"/>
+        </w:rPr>
+        <w:t>Примечание. В диаграмме компонент используются следующие обозначения:</w:t>
+      </w:r>
+    </w:p>
+    <w:p>
+      <w:pPr>
+        <w:rPr>
+          <w:rFonts w:ascii="Times New Roman" w:hAnsi="Times New Roman" w:cs="Times New Roman"/>
+          <w:sz w:val="28"/>
+          <w:szCs w:val="28"/>
+          <w:lang w:val="ru-RU"/>
+        </w:rPr>
+        <w:sectPr>
+          <w:pgSz w:w="12240" w:h="15840"/>
+          <w:pgMar w:top="1440" w:right="1440" w:bottom="1440" w:left="1440" w:header="708" w:footer="708" w:gutter="0"/>
+          <w:cols w:space="708"/>
+          <w:docGrid w:linePitch="360"/>
+        </w:sectPr>
+      </w:pPr>
+    </w:p>
+    <w:p>
+      <w:pPr>
+        <w:rPr>
+          <w:rFonts w:ascii="Times New Roman" w:hAnsi="Times New Roman" w:cs="Times New Roman"/>
+          <w:sz w:val="28"/>
+          <w:szCs w:val="28"/>
+          <w:lang w:val="ru-RU"/>
+        </w:rPr>
+      </w:pPr>
+      <w:r>
+        <w:rPr>
+          <w:noProof/>
+        </w:rPr>
+        <w:lastRenderedPageBreak/>
+        <w:drawing>
+          <wp:inline distT="0" distB="0" distL="0" distR="0" wp14:anchorId="77AB8D45" wp14:editId="39B3B3E6">
+            <wp:extent cx="2781300" cy="419100"/>
+            <wp:effectExtent l="0" t="0" r="0" b="0"/>
+            <wp:docPr id="9" name="Рисунок 9"/>
+            <wp:cNvGraphicFramePr>
+              <a:graphicFrameLocks xmlns:a="http://schemas.openxmlformats.org/drawingml/2006/main" noChangeAspect="1"/>
+            </wp:cNvGraphicFramePr>
+            <a:graphic xmlns:a="http://schemas.openxmlformats.org/drawingml/2006/main">
+              <a:graphicData uri="http://schemas.openxmlformats.org/drawingml/2006/picture">
+                <pic:pic xmlns:pic="http://schemas.openxmlformats.org/drawingml/2006/picture">
+                  <pic:nvPicPr>
+                    <pic:cNvPr id="1" name=""/>
+                    <pic:cNvPicPr/>
+                  </pic:nvPicPr>
+                  <pic:blipFill>
+                    <a:blip r:embed="rId16"/>
+                    <a:stretch>
+                      <a:fillRect/>
+                    </a:stretch>
+                  </pic:blipFill>
+                  <pic:spPr>
+                    <a:xfrm>
+                      <a:off x="0" y="0"/>
+                      <a:ext cx="2781300" cy="419100"/>
+                    </a:xfrm>
+                    <a:prstGeom prst="rect">
+                      <a:avLst/>
+                    </a:prstGeom>
+                  </pic:spPr>
+                </pic:pic>
+              </a:graphicData>
+            </a:graphic>
+          </wp:inline>
+        </w:drawing>
+      </w:r>
+    </w:p>
+    <w:p>
+      <w:pPr>
+        <w:rPr>
+          <w:rFonts w:ascii="Times New Roman" w:hAnsi="Times New Roman" w:cs="Times New Roman"/>
+          <w:sz w:val="28"/>
+          <w:szCs w:val="28"/>
+          <w:lang w:val="ru-RU"/>
+        </w:rPr>
+      </w:pPr>
+      <w:r>
+        <w:rPr>
+          <w:noProof/>
+        </w:rPr>
+        <w:drawing>
+          <wp:inline distT="0" distB="0" distL="0" distR="0" wp14:anchorId="1C8CB94D" wp14:editId="12F1F8D9">
+            <wp:extent cx="2752725" cy="419100"/>
+            <wp:effectExtent l="0" t="0" r="9525" b="0"/>
+            <wp:docPr id="10" name="Рисунок 10"/>
+            <wp:cNvGraphicFramePr>
+              <a:graphicFrameLocks xmlns:a="http://schemas.openxmlformats.org/drawingml/2006/main" noChangeAspect="1"/>
+            </wp:cNvGraphicFramePr>
+            <a:graphic xmlns:a="http://schemas.openxmlformats.org/drawingml/2006/main">
+              <a:graphicData uri="http://schemas.openxmlformats.org/drawingml/2006/picture">
+                <pic:pic xmlns:pic="http://schemas.openxmlformats.org/drawingml/2006/picture">
+                  <pic:nvPicPr>
+                    <pic:cNvPr id="1" name=""/>
+                    <pic:cNvPicPr/>
+                  </pic:nvPicPr>
+                  <pic:blipFill>
+                    <a:blip r:embed="rId17"/>
+                    <a:stretch>
+                      <a:fillRect/>
+                    </a:stretch>
+                  </pic:blipFill>
+                  <pic:spPr>
+                    <a:xfrm>
+                      <a:off x="0" y="0"/>
+                      <a:ext cx="2752725" cy="419100"/>
+                    </a:xfrm>
+                    <a:prstGeom prst="rect">
+                      <a:avLst/>
+                    </a:prstGeom>
+                  </pic:spPr>
+                </pic:pic>
+              </a:graphicData>
+            </a:graphic>
+          </wp:inline>
+        </w:drawing>
+      </w:r>
+    </w:p>
+    <w:p>
+      <w:pPr>
+        <w:rPr>
+          <w:rFonts w:ascii="Times New Roman" w:hAnsi="Times New Roman" w:cs="Times New Roman"/>
+          <w:sz w:val="28"/>
+          <w:szCs w:val="28"/>
+          <w:lang w:val="ru-RU"/>
+        </w:rPr>
+      </w:pPr>
+      <w:r>
+        <w:rPr>
+          <w:noProof/>
+        </w:rPr>
+        <w:lastRenderedPageBreak/>
+        <w:drawing>
+          <wp:inline distT="0" distB="0" distL="0" distR="0" wp14:anchorId="194E0399" wp14:editId="14613F89">
+            <wp:extent cx="2733675" cy="428625"/>
+            <wp:effectExtent l="0" t="0" r="9525" b="9525"/>
+            <wp:docPr id="11" name="Рисунок 11"/>
+            <wp:cNvGraphicFramePr>
+              <a:graphicFrameLocks xmlns:a="http://schemas.openxmlformats.org/drawingml/2006/main" noChangeAspect="1"/>
+            </wp:cNvGraphicFramePr>
+            <a:graphic xmlns:a="http://schemas.openxmlformats.org/drawingml/2006/main">
+              <a:graphicData uri="http://schemas.openxmlformats.org/drawingml/2006/picture">
+                <pic:pic xmlns:pic="http://schemas.openxmlformats.org/drawingml/2006/picture">
+                  <pic:nvPicPr>
+                    <pic:cNvPr id="1" name=""/>
+                    <pic:cNvPicPr/>
+                  </pic:nvPicPr>
+                  <pic:blipFill>
+                    <a:blip r:embed="rId18"/>
+                    <a:stretch>
+                      <a:fillRect/>
+                    </a:stretch>
+                  </pic:blipFill>
+                  <pic:spPr>
+                    <a:xfrm>
+                      <a:off x="0" y="0"/>
+                      <a:ext cx="2733675" cy="428625"/>
+                    </a:xfrm>
+                    <a:prstGeom prst="rect">
+                      <a:avLst/>
+                    </a:prstGeom>
+                  </pic:spPr>
+                </pic:pic>
+              </a:graphicData>
+            </a:graphic>
+          </wp:inline>
+        </w:drawing>
+      </w:r>
+    </w:p>
+    <w:p>
+      <w:pPr>
+        <w:rPr>
+          <w:rFonts w:ascii="Times New Roman" w:hAnsi="Times New Roman" w:cs="Times New Roman"/>
+          <w:sz w:val="28"/>
+          <w:szCs w:val="28"/>
+          <w:lang w:val="ru-RU"/>
+        </w:rPr>
+      </w:pPr>
+      <w:r>
+        <w:rPr>
+          <w:noProof/>
+        </w:rPr>
+        <w:drawing>
+          <wp:inline distT="0" distB="0" distL="0" distR="0" wp14:anchorId="067E9E56" wp14:editId="1AF1D3A2">
+            <wp:extent cx="2790825" cy="428625"/>
+            <wp:effectExtent l="0" t="0" r="9525" b="9525"/>
+            <wp:docPr id="12" name="Рисунок 12"/>
+            <wp:cNvGraphicFramePr>
+              <a:graphicFrameLocks xmlns:a="http://schemas.openxmlformats.org/drawingml/2006/main" noChangeAspect="1"/>
+            </wp:cNvGraphicFramePr>
+            <a:graphic xmlns:a="http://schemas.openxmlformats.org/drawingml/2006/main">
+              <a:graphicData uri="http://schemas.openxmlformats.org/drawingml/2006/picture">
+                <pic:pic xmlns:pic="http://schemas.openxmlformats.org/drawingml/2006/picture">
+                  <pic:nvPicPr>
+                    <pic:cNvPr id="1" name=""/>
+                    <pic:cNvPicPr/>
+                  </pic:nvPicPr>
+                  <pic:blipFill>
+                    <a:blip r:embed="rId19"/>
+                    <a:stretch>
+                      <a:fillRect/>
+                    </a:stretch>
+                  </pic:blipFill>
+                  <pic:spPr>
+                    <a:xfrm>
+                      <a:off x="0" y="0"/>
                       <a:ext cx="2790825" cy="428625"/>
                     </a:xfrm>
                     <a:prstGeom prst="rect">
@@ -744,25 +1097,12 @@
     </w:p>
     <w:p>
       <w:pPr>
-        <w:rPr>
-          <w:rFonts w:ascii="Times New Roman" w:hAnsi="Times New Roman" w:cs="Times New Roman"/>
-          <w:sz w:val="28"/>
-          <w:szCs w:val="28"/>
-          <w:lang w:val="ru-RU"/>
-        </w:rPr>
-      </w:pPr>
-      <w:bookmarkStart w:id="0" w:name="_GoBack"/>
-      <w:bookmarkEnd w:id="0"/>
-    </w:p>
-    <w:p>
-      <w:pPr>
         <w:jc w:val="center"/>
         <w:rPr>
           <w:rFonts w:ascii="Times New Roman" w:hAnsi="Times New Roman" w:cs="Times New Roman"/>
           <w:b/>
           <w:sz w:val="32"/>
           <w:szCs w:val="28"/>
-          <w:lang w:val="ru-RU"/>
         </w:rPr>
       </w:pPr>
     </w:p>
@@ -819,7 +1159,7 @@
                     </pic:cNvPicPr>
                   </pic:nvPicPr>
                   <pic:blipFill>
-                    <a:blip r:embed="rId15">
+                    <a:blip r:embed="rId20">
                       <a:extLst>
                         <a:ext uri="{28A0092B-C50C-407E-A947-70E740481C1C}">
                           <a14:useLocalDpi xmlns:a14="http://schemas.microsoft.com/office/drawing/2010/main" val="0"/>

</xml_diff>